<commit_message>
fix links within infoboxes
</commit_message>
<xml_diff>
--- a/public/TemplateText.docx
+++ b/public/TemplateText.docx
@@ -87,23 +87,6 @@
           <w:szCs w:val="20"/>
         </w:rPr>
       </w:pPr>
-      <w:r>
-        <w:rPr>
-          <w:b w:val="1"/>
-          <w:sz w:val="20"/>
-          <w:szCs w:val="20"/>
-          <w:rtl w:val="0"/>
-        </w:rPr>
-        <w:t xml:space="preserve">Note</w:t>
-      </w:r>
-      <w:r>
-        <w:rPr>
-          <w:sz w:val="20"/>
-          <w:szCs w:val="20"/>
-          <w:rtl w:val="0"/>
-        </w:rPr>
-        <w:t xml:space="preserve">: If you do not make it all the way through, make sure not to skip watching these [</w:t>
-      </w:r>
       <w:hyperlink r:id="rId6">
         <w:r>
           <w:rPr>
@@ -158,11 +141,8 @@
       </w:hyperlink>
       <w:r>
         <w:rPr>
-          <w:sz w:val="20"/>
-          <w:szCs w:val="20"/>
-          <w:rtl w:val="0"/>
-        </w:rPr>
-        <w:t xml:space="preserve">] short clips. These should at least pique your interest until you are ready to digest this. </w:t>
+          <w:rtl w:val="0"/>
+        </w:rPr>
       </w:r>
     </w:p>
     <w:p>
@@ -266,7 +246,7 @@
           <w:szCs w:val="20"/>
           <w:rtl w:val="0"/>
         </w:rPr>
-        <w:t xml:space="preserve">&lt;div id=horizontalLine /&gt;</w:t>
+        <w:t xml:space="preserve">&lt;div id=horizontalLine&gt;&lt;/div&gt;</w:t>
       </w:r>
     </w:p>
     <w:p>

</xml_diff>